<commit_message>
finished lab1 and initialized lab2 from data warehouses
</commit_message>
<xml_diff>
--- a/Data warehouses/Task1/SpecyfikacjaProcesówPolicji_197776_197943.docx
+++ b/Data warehouses/Task1/SpecyfikacjaProcesówPolicji_197776_197943.docx
@@ -51,7 +51,17 @@
           <w:sz w:val="32"/>
           <w:szCs w:val="32"/>
         </w:rPr>
-        <w:t xml:space="preserve"> w Lęborku</w:t>
+        <w:t xml:space="preserve"> w </w:t>
+      </w:r>
+      <w:r>
+        <w:rPr>
+          <w:rFonts w:ascii="Times New Roman" w:hAnsi="Times New Roman" w:cs="Times New Roman"/>
+          <w:b/>
+          <w:bCs/>
+          <w:sz w:val="32"/>
+          <w:szCs w:val="32"/>
+        </w:rPr>
+        <w:t>Gdańsku</w:t>
       </w:r>
     </w:p>
     <w:p>
@@ -115,7 +125,7 @@
         <w:rPr>
           <w:rFonts w:ascii="Times New Roman" w:hAnsi="Times New Roman" w:cs="Times New Roman"/>
         </w:rPr>
-        <w:t>Lęborku</w:t>
+        <w:t>Gdańsku</w:t>
       </w:r>
       <w:r>
         <w:rPr>
@@ -515,21 +525,7 @@
         <w:rPr>
           <w:rFonts w:ascii="Times New Roman" w:hAnsi="Times New Roman" w:cs="Times New Roman"/>
         </w:rPr>
-        <w:t xml:space="preserve">pliku </w:t>
-      </w:r>
-      <w:proofErr w:type="spellStart"/>
-      <w:r>
-        <w:rPr>
-          <w:rFonts w:ascii="Times New Roman" w:hAnsi="Times New Roman" w:cs="Times New Roman"/>
-        </w:rPr>
-        <w:t>csv</w:t>
-      </w:r>
-      <w:proofErr w:type="spellEnd"/>
-      <w:r>
-        <w:rPr>
-          <w:rFonts w:ascii="Times New Roman" w:hAnsi="Times New Roman" w:cs="Times New Roman"/>
-        </w:rPr>
-        <w:t xml:space="preserve"> generowanego przez chmurę, z którą są połączone tablety patroli oraz z bazy danych, która opisuje wystawione kary.</w:t>
+        <w:t>pliku csv generowanego przez chmurę, z którą są połączone tablety patroli oraz z bazy danych, która opisuje wystawione kary.</w:t>
       </w:r>
     </w:p>
     <w:p>

</xml_diff>